<commit_message>
Added wiring diagram to documentation
</commit_message>
<xml_diff>
--- a/Syringe Pump Guide.docx
+++ b/Syringe Pump Guide.docx
@@ -54,10 +54,7 @@
     </w:p>
     <w:p>
       <w:r>
-        <w:t xml:space="preserve">Even if you’re inexperienced at soldering, this is a great project to learn on; solder the Arduino shield kits first as practice, then solder the wires onto the Big Easy Driver. Note that you shouldn’t put the Big Easy Driver directly on the Arduino shield – some insulation is needed to prevent electrical contacts. Double-sided tape works well. </w:t>
-      </w:r>
-      <w:r>
-        <w:t xml:space="preserve">Make sure to cut </w:t>
+        <w:t xml:space="preserve">Even if you’re inexperienced at soldering, this is a great project to learn on; solder the Arduino shield kits first as practice, then solder the wires onto the Big Easy Driver. Note that you shouldn’t put the Big Easy Driver directly on the Arduino shield – some insulation is needed to prevent electrical contacts. Double-sided tape works well. Make sure to cut </w:t>
       </w:r>
       <w:r>
         <w:t xml:space="preserve">the </w:t>
@@ -98,15 +95,7 @@
     </w:p>
     <w:p>
       <w:r>
-        <w:t xml:space="preserve">You will need the Arduino </w:t>
-      </w:r>
-      <w:proofErr w:type="gramStart"/>
-      <w:r>
-        <w:t>IDE :</w:t>
-      </w:r>
-      <w:proofErr w:type="gramEnd"/>
-      <w:r>
-        <w:t xml:space="preserve"> </w:t>
+        <w:t xml:space="preserve">You will need the Arduino IDE : </w:t>
       </w:r>
       <w:hyperlink r:id="rId5" w:history="1">
         <w:r>
@@ -130,60 +119,23 @@
         </w:r>
       </w:hyperlink>
       <w:r>
-        <w:t xml:space="preserve"> (see “Download </w:t>
-      </w:r>
-      <w:proofErr w:type="gramStart"/>
-      <w:r>
-        <w:t>As</w:t>
-      </w:r>
-      <w:proofErr w:type="gramEnd"/>
-      <w:r>
-        <w:t xml:space="preserve"> Zip” on the right side.)</w:t>
-      </w:r>
-    </w:p>
-    <w:p>
-      <w:r>
-        <w:t xml:space="preserve">First, install the </w:t>
-      </w:r>
-      <w:proofErr w:type="spellStart"/>
-      <w:r>
-        <w:t>AccelStepper</w:t>
-      </w:r>
-      <w:proofErr w:type="spellEnd"/>
-      <w:r>
-        <w:t xml:space="preserve"> Library by copying the “</w:t>
-      </w:r>
-      <w:proofErr w:type="spellStart"/>
-      <w:r>
-        <w:t>AccelStepper</w:t>
-      </w:r>
-      <w:proofErr w:type="spellEnd"/>
-      <w:r>
-        <w:t>” directory to the libraries folder of your Arduino installation, e.g. “</w:t>
-      </w:r>
-      <w:r>
-        <w:t>C:\Program Files (x86)\Arduino\libraries\</w:t>
-      </w:r>
-      <w:proofErr w:type="spellStart"/>
-      <w:r>
-        <w:t>AccelStepper</w:t>
-      </w:r>
-      <w:proofErr w:type="spellEnd"/>
+        <w:t xml:space="preserve"> (see “Download As Zip” on the right side.)</w:t>
+      </w:r>
+    </w:p>
+    <w:p>
+      <w:r>
+        <w:t>First, install the AccelStepper Library by copying the “AccelStepper” directory to the libraries folder of your Arduino installation, e.g. “</w:t>
+      </w:r>
+      <w:r>
+        <w:t>C:\Program Files (x86)\Arduino\libraries\AccelStepper</w:t>
+      </w:r>
       <w:r>
         <w:t>”</w:t>
       </w:r>
     </w:p>
     <w:p>
       <w:r>
-        <w:t xml:space="preserve">You can check that the library is installed by launching the Arduino IDE and looking under File -&gt; Examples -&gt; </w:t>
-      </w:r>
-      <w:proofErr w:type="spellStart"/>
-      <w:r>
-        <w:t>AccelStepper</w:t>
-      </w:r>
-      <w:proofErr w:type="spellEnd"/>
-      <w:r>
-        <w:t>:</w:t>
+        <w:t>You can check that the library is installed by launching the Arduino IDE and looking under File -&gt; Examples -&gt; AccelStepper:</w:t>
       </w:r>
     </w:p>
     <w:p>
@@ -244,23 +196,7 @@
     </w:p>
     <w:p>
       <w:r>
-        <w:t xml:space="preserve">With </w:t>
-      </w:r>
-      <w:proofErr w:type="spellStart"/>
-      <w:r>
-        <w:t>AccelStepper</w:t>
-      </w:r>
-      <w:proofErr w:type="spellEnd"/>
-      <w:r>
-        <w:t xml:space="preserve"> installed, open the </w:t>
-      </w:r>
-      <w:proofErr w:type="spellStart"/>
-      <w:r>
-        <w:t>SyringePump.ino</w:t>
-      </w:r>
-      <w:proofErr w:type="spellEnd"/>
-      <w:r>
-        <w:t xml:space="preserve"> file: </w:t>
+        <w:t xml:space="preserve">With AccelStepper installed, open the SyringePump.ino file: </w:t>
       </w:r>
     </w:p>
     <w:p>
@@ -333,15 +269,7 @@
         <w:t>menu options</w:t>
       </w:r>
       <w:r>
-        <w:t xml:space="preserve">, </w:t>
-      </w:r>
-      <w:proofErr w:type="gramStart"/>
-      <w:r>
-        <w:t>add</w:t>
-      </w:r>
-      <w:proofErr w:type="gramEnd"/>
-      <w:r>
-        <w:t xml:space="preserve"> more commands</w:t>
+        <w:t>, add more commands</w:t>
       </w:r>
       <w:r>
         <w:t xml:space="preserve"> – anything you like!</w:t>
@@ -403,13 +331,8 @@
     </w:p>
     <w:p>
       <w:r>
-        <w:t xml:space="preserve">Change the </w:t>
-      </w:r>
-      <w:proofErr w:type="spellStart"/>
-      <w:r>
-        <w:t>baudrate</w:t>
-      </w:r>
-      <w:proofErr w:type="spellEnd"/>
+        <w:t>Change the baudrate</w:t>
+      </w:r>
       <w:r>
         <w:t xml:space="preserve"> to 57600</w:t>
       </w:r>
@@ -429,15 +352,7 @@
         <w:t>S</w:t>
       </w:r>
       <w:r>
-        <w:t>ending “-</w:t>
-      </w:r>
-      <w:proofErr w:type="gramStart"/>
-      <w:r>
-        <w:t>“ will</w:t>
-      </w:r>
-      <w:proofErr w:type="gramEnd"/>
-      <w:r>
-        <w:t xml:space="preserve"> reverse </w:t>
+        <w:t xml:space="preserve">ending “-“ will reverse </w:t>
       </w:r>
       <w:r>
         <w:t xml:space="preserve">the pump </w:t>
@@ -455,8 +370,6 @@
           <w:b/>
         </w:rPr>
       </w:pPr>
-      <w:bookmarkStart w:id="0" w:name="_GoBack"/>
-      <w:bookmarkEnd w:id="0"/>
     </w:p>
     <w:p>
       <w:pPr>
@@ -479,15 +392,7 @@
     </w:p>
     <w:p>
       <w:r>
-        <w:t xml:space="preserve">This is a nice </w:t>
-      </w:r>
-      <w:proofErr w:type="spellStart"/>
-      <w:r>
-        <w:t>writeup</w:t>
-      </w:r>
-      <w:proofErr w:type="spellEnd"/>
-      <w:r>
-        <w:t xml:space="preserve"> about </w:t>
+        <w:t xml:space="preserve">This is a nice writeup about </w:t>
       </w:r>
       <w:r>
         <w:t>using the Big Easy Driver</w:t>
@@ -534,15 +439,7 @@
     </w:p>
     <w:p>
       <w:r>
-        <w:t xml:space="preserve">Want to customize the project to fit your syringe? No problem! The 3D print files included can be opened using the free program </w:t>
-      </w:r>
-      <w:proofErr w:type="spellStart"/>
-      <w:r>
-        <w:t>OpenSCAD</w:t>
-      </w:r>
-      <w:proofErr w:type="spellEnd"/>
-      <w:r>
-        <w:t xml:space="preserve">: </w:t>
+        <w:t xml:space="preserve">Want to customize the project to fit your syringe? No problem! The 3D print files included can be opened using the free program OpenSCAD: </w:t>
       </w:r>
       <w:hyperlink r:id="rId11" w:history="1">
         <w:r>
@@ -604,13 +501,8 @@
       </w:r>
     </w:p>
     <w:p>
-      <w:proofErr w:type="spellStart"/>
-      <w:r>
-        <w:t>OpenSCAD</w:t>
-      </w:r>
-      <w:proofErr w:type="spellEnd"/>
-      <w:r>
-        <w:t xml:space="preserve"> has fantastic documentation and is very fun to learn: </w:t>
+      <w:r>
+        <w:t xml:space="preserve">OpenSCAD has fantastic documentation and is very fun to learn: </w:t>
       </w:r>
       <w:hyperlink r:id="rId13" w:history="1">
         <w:r>
@@ -623,23 +515,179 @@
     </w:p>
     <w:p>
       <w:r>
-        <w:t xml:space="preserve">When you are done making your model in </w:t>
-      </w:r>
-      <w:proofErr w:type="spellStart"/>
-      <w:r>
-        <w:t>OpenSCAD</w:t>
-      </w:r>
-      <w:proofErr w:type="spellEnd"/>
-      <w:r>
-        <w:t xml:space="preserve">, use the “Export </w:t>
-      </w:r>
-      <w:proofErr w:type="gramStart"/>
-      <w:r>
-        <w:t>As</w:t>
-      </w:r>
-      <w:proofErr w:type="gramEnd"/>
-      <w:r>
-        <w:t xml:space="preserve"> STL” menu option to get a 3D printable file. </w:t>
+        <w:t xml:space="preserve">When you are done making your model in OpenSCAD, use the “Export As STL” menu option to get a 3D printable file. </w:t>
+      </w:r>
+    </w:p>
+    <w:p/>
+    <w:p/>
+    <w:p/>
+    <w:p/>
+    <w:p/>
+    <w:p/>
+    <w:p/>
+    <w:p/>
+    <w:p/>
+    <w:p/>
+    <w:p/>
+    <w:p/>
+    <w:p>
+      <w:pPr>
+        <w:rPr>
+          <w:b/>
+        </w:rPr>
+      </w:pPr>
+      <w:r>
+        <w:rPr>
+          <w:b/>
+        </w:rPr>
+        <w:lastRenderedPageBreak/>
+        <w:t>Wiring</w:t>
+      </w:r>
+    </w:p>
+    <w:p>
+      <w:r>
+        <w:t>There are two ways to wire it, depending on which driver you go with. I prefer to use a 24V power supply in this fashion:</w:t>
+      </w:r>
+    </w:p>
+    <w:p>
+      <w:r>
+        <w:rPr>
+          <w:noProof/>
+        </w:rPr>
+        <w:drawing>
+          <wp:inline distT="0" distB="0" distL="0" distR="0">
+            <wp:extent cx="5943600" cy="4391025"/>
+            <wp:effectExtent l="0" t="0" r="0" b="9525"/>
+            <wp:docPr id="6" name="Picture 6"/>
+            <wp:cNvGraphicFramePr>
+              <a:graphicFrameLocks xmlns:a="http://schemas.openxmlformats.org/drawingml/2006/main" noChangeAspect="1"/>
+            </wp:cNvGraphicFramePr>
+            <a:graphic xmlns:a="http://schemas.openxmlformats.org/drawingml/2006/main">
+              <a:graphicData uri="http://schemas.openxmlformats.org/drawingml/2006/picture">
+                <pic:pic xmlns:pic="http://schemas.openxmlformats.org/drawingml/2006/picture">
+                  <pic:nvPicPr>
+                    <pic:cNvPr id="0" name="Picture 2"/>
+                    <pic:cNvPicPr>
+                      <a:picLocks noChangeAspect="1" noChangeArrowheads="1"/>
+                    </pic:cNvPicPr>
+                  </pic:nvPicPr>
+                  <pic:blipFill>
+                    <a:blip r:embed="rId14">
+                      <a:extLst>
+                        <a:ext uri="{28A0092B-C50C-407E-A947-70E740481C1C}">
+                          <a14:useLocalDpi xmlns:a14="http://schemas.microsoft.com/office/drawing/2010/main" val="0"/>
+                        </a:ext>
+                      </a:extLst>
+                    </a:blip>
+                    <a:srcRect/>
+                    <a:stretch>
+                      <a:fillRect/>
+                    </a:stretch>
+                  </pic:blipFill>
+                  <pic:spPr bwMode="auto">
+                    <a:xfrm>
+                      <a:off x="0" y="0"/>
+                      <a:ext cx="5943600" cy="4391025"/>
+                    </a:xfrm>
+                    <a:prstGeom prst="rect">
+                      <a:avLst/>
+                    </a:prstGeom>
+                    <a:noFill/>
+                    <a:ln>
+                      <a:noFill/>
+                    </a:ln>
+                  </pic:spPr>
+                </pic:pic>
+              </a:graphicData>
+            </a:graphic>
+          </wp:inline>
+        </w:drawing>
+      </w:r>
+    </w:p>
+    <w:p/>
+    <w:p>
+      <w:r>
+        <w:lastRenderedPageBreak/>
+        <w:t>But you can also do it by pluggin</w:t>
+      </w:r>
+      <w:r>
+        <w:t>g 12V directly into the Arduino</w:t>
+      </w:r>
+      <w:r>
+        <w:t>. This shows the SparkFun EasyDriver, but you can also use the Big Easy</w:t>
+      </w:r>
+      <w:r>
+        <w:t xml:space="preserve"> </w:t>
+      </w:r>
+      <w:bookmarkStart w:id="0" w:name="_GoBack"/>
+      <w:bookmarkEnd w:id="0"/>
+      <w:r>
+        <w:t>Driver here</w:t>
+      </w:r>
+      <w:r>
+        <w:t>:</w:t>
+      </w:r>
+      <w:r>
+        <w:rPr>
+          <w:noProof/>
+        </w:rPr>
+        <w:t xml:space="preserve"> </w:t>
+      </w:r>
+      <w:r>
+        <w:rPr>
+          <w:noProof/>
+        </w:rPr>
+        <w:drawing>
+          <wp:inline distT="0" distB="0" distL="0" distR="0" wp14:anchorId="7967D3EB" wp14:editId="1F39DF53">
+            <wp:extent cx="6400800" cy="5820057"/>
+            <wp:effectExtent l="0" t="0" r="0" b="9525"/>
+            <wp:docPr id="7" name="Picture 7" descr="C:\Users\theo\Documents\OpenSyringePump\diagrams\12v-easyDriver_bb.png"/>
+            <wp:cNvGraphicFramePr>
+              <a:graphicFrameLocks xmlns:a="http://schemas.openxmlformats.org/drawingml/2006/main" noChangeAspect="1"/>
+            </wp:cNvGraphicFramePr>
+            <a:graphic xmlns:a="http://schemas.openxmlformats.org/drawingml/2006/main">
+              <a:graphicData uri="http://schemas.openxmlformats.org/drawingml/2006/picture">
+                <pic:pic xmlns:pic="http://schemas.openxmlformats.org/drawingml/2006/picture">
+                  <pic:nvPicPr>
+                    <pic:cNvPr id="0" name="Picture 3" descr="C:\Users\theo\Documents\OpenSyringePump\diagrams\12v-easyDriver_bb.png"/>
+                    <pic:cNvPicPr>
+                      <a:picLocks noChangeAspect="1" noChangeArrowheads="1"/>
+                    </pic:cNvPicPr>
+                  </pic:nvPicPr>
+                  <pic:blipFill>
+                    <a:blip r:embed="rId15">
+                      <a:extLst>
+                        <a:ext uri="{28A0092B-C50C-407E-A947-70E740481C1C}">
+                          <a14:useLocalDpi xmlns:a14="http://schemas.microsoft.com/office/drawing/2010/main" val="0"/>
+                        </a:ext>
+                      </a:extLst>
+                    </a:blip>
+                    <a:srcRect/>
+                    <a:stretch>
+                      <a:fillRect/>
+                    </a:stretch>
+                  </pic:blipFill>
+                  <pic:spPr bwMode="auto">
+                    <a:xfrm>
+                      <a:off x="0" y="0"/>
+                      <a:ext cx="6403402" cy="5822423"/>
+                    </a:xfrm>
+                    <a:prstGeom prst="rect">
+                      <a:avLst/>
+                    </a:prstGeom>
+                    <a:noFill/>
+                    <a:ln>
+                      <a:noFill/>
+                    </a:ln>
+                  </pic:spPr>
+                </pic:pic>
+              </a:graphicData>
+            </a:graphic>
+          </wp:inline>
+        </w:drawing>
+      </w:r>
+      <w:r>
+        <w:t xml:space="preserve"> </w:t>
       </w:r>
     </w:p>
     <w:p/>

</xml_diff>

<commit_message>
doc update, version increment
</commit_message>
<xml_diff>
--- a/Syringe Pump Guide.docx
+++ b/Syringe Pump Guide.docx
@@ -38,7 +38,10 @@
     </w:p>
     <w:p>
       <w:r>
-        <w:t xml:space="preserve">Once you have all the parts, building it is pretty intuitive. Just look at the pictures on </w:t>
+        <w:t xml:space="preserve">Once you have all the parts, building it is pretty intuitive. </w:t>
+      </w:r>
+      <w:r>
+        <w:t xml:space="preserve">See full instructions at </w:t>
       </w:r>
       <w:hyperlink r:id="rId4" w:history="1">
         <w:r>
@@ -54,13 +57,19 @@
     </w:p>
     <w:p>
       <w:r>
-        <w:t xml:space="preserve">Even if you’re inexperienced at soldering, this is a great project to learn on; solder the Arduino shield kits first as practice, then solder the wires onto the Big Easy Driver. Note that you shouldn’t put the Big Easy Driver directly on the Arduino shield – some insulation is needed to prevent electrical contacts. Double-sided tape works well. Make sure to cut </w:t>
-      </w:r>
-      <w:r>
-        <w:t xml:space="preserve">the </w:t>
-      </w:r>
-      <w:r>
-        <w:t>wires so they do not extend too far out of the bottom of the big easy driver.</w:t>
+        <w:t>Even if you’re inexperienced at soldering, this is a great project to learn on</w:t>
+      </w:r>
+      <w:r>
+        <w:t>!</w:t>
+      </w:r>
+      <w:r>
+        <w:t xml:space="preserve"> </w:t>
+      </w:r>
+      <w:r>
+        <w:t>S</w:t>
+      </w:r>
+      <w:r>
+        <w:t xml:space="preserve">older the Arduino shield kits first as practice, then solder the wires onto the Big Easy Driver. </w:t>
       </w:r>
     </w:p>
     <w:p>
@@ -95,7 +104,15 @@
     </w:p>
     <w:p>
       <w:r>
-        <w:t xml:space="preserve">You will need the Arduino IDE : </w:t>
+        <w:t xml:space="preserve">You will need the Arduino </w:t>
+      </w:r>
+      <w:proofErr w:type="gramStart"/>
+      <w:r>
+        <w:t>IDE :</w:t>
+      </w:r>
+      <w:proofErr w:type="gramEnd"/>
+      <w:r>
+        <w:t xml:space="preserve"> </w:t>
       </w:r>
       <w:hyperlink r:id="rId5" w:history="1">
         <w:r>
@@ -119,36 +136,49 @@
         </w:r>
       </w:hyperlink>
       <w:r>
-        <w:t xml:space="preserve"> (see “Download As Zip” on the right side.)</w:t>
-      </w:r>
-    </w:p>
-    <w:p>
-      <w:r>
-        <w:t>First, install the AccelStepper Library by copying the “AccelStepper” directory to the libraries folder of your Arduino installation, e.g. “</w:t>
-      </w:r>
-      <w:r>
-        <w:t>C:\Program Files (x86)\Arduino\libraries\AccelStepper</w:t>
-      </w:r>
-      <w:r>
-        <w:t>”</w:t>
-      </w:r>
-    </w:p>
-    <w:p>
-      <w:r>
-        <w:t>You can check that the library is installed by launching the Arduino IDE and looking under File -&gt; Examples -&gt; AccelStepper:</w:t>
-      </w:r>
-    </w:p>
-    <w:p>
+        <w:t xml:space="preserve"> (see “Download </w:t>
+      </w:r>
+      <w:proofErr w:type="gramStart"/>
+      <w:r>
+        <w:t>As</w:t>
+      </w:r>
+      <w:proofErr w:type="gramEnd"/>
+      <w:r>
+        <w:t xml:space="preserve"> Zip” on the right side.)</w:t>
+      </w:r>
+    </w:p>
+    <w:p>
+      <w:r>
+        <w:t>First</w:t>
+      </w:r>
+      <w:r>
+        <w:t xml:space="preserve">, open the </w:t>
+      </w:r>
+      <w:proofErr w:type="spellStart"/>
+      <w:r>
+        <w:t>SyringePump.ino</w:t>
+      </w:r>
+      <w:proofErr w:type="spellEnd"/>
+      <w:r>
+        <w:t xml:space="preserve"> file: </w:t>
+      </w:r>
+    </w:p>
+    <w:p>
+      <w:pPr>
+        <w:rPr>
+          <w:b/>
+        </w:rPr>
+      </w:pPr>
       <w:r>
         <w:rPr>
           <w:noProof/>
         </w:rPr>
         <w:lastRenderedPageBreak/>
         <w:drawing>
-          <wp:inline distT="0" distB="0" distL="0" distR="0">
-            <wp:extent cx="2886075" cy="4569178"/>
-            <wp:effectExtent l="0" t="0" r="0" b="3175"/>
-            <wp:docPr id="1" name="Picture 1" descr="C:\Users\theo\Desktop\accelstepper.png"/>
+          <wp:inline distT="0" distB="0" distL="0" distR="0" wp14:anchorId="15945C97" wp14:editId="77B0CC18">
+            <wp:extent cx="4419539" cy="4743450"/>
+            <wp:effectExtent l="0" t="0" r="635" b="0"/>
+            <wp:docPr id="2" name="Picture 2"/>
             <wp:cNvGraphicFramePr>
               <a:graphicFrameLocks xmlns:a="http://schemas.openxmlformats.org/drawingml/2006/main" noChangeAspect="1"/>
             </wp:cNvGraphicFramePr>
@@ -156,36 +186,23 @@
               <a:graphicData uri="http://schemas.openxmlformats.org/drawingml/2006/picture">
                 <pic:pic xmlns:pic="http://schemas.openxmlformats.org/drawingml/2006/picture">
                   <pic:nvPicPr>
-                    <pic:cNvPr id="0" name="Picture 1" descr="C:\Users\theo\Desktop\accelstepper.png"/>
-                    <pic:cNvPicPr>
-                      <a:picLocks noChangeAspect="1" noChangeArrowheads="1"/>
-                    </pic:cNvPicPr>
+                    <pic:cNvPr id="1" name=""/>
+                    <pic:cNvPicPr/>
                   </pic:nvPicPr>
                   <pic:blipFill>
-                    <a:blip r:embed="rId7">
-                      <a:extLst>
-                        <a:ext uri="{28A0092B-C50C-407E-A947-70E740481C1C}">
-                          <a14:useLocalDpi xmlns:a14="http://schemas.microsoft.com/office/drawing/2010/main" val="0"/>
-                        </a:ext>
-                      </a:extLst>
-                    </a:blip>
-                    <a:srcRect/>
+                    <a:blip r:embed="rId7"/>
                     <a:stretch>
                       <a:fillRect/>
                     </a:stretch>
                   </pic:blipFill>
-                  <pic:spPr bwMode="auto">
+                  <pic:spPr>
                     <a:xfrm>
                       <a:off x="0" y="0"/>
-                      <a:ext cx="2897691" cy="4587568"/>
+                      <a:ext cx="4424705" cy="4748994"/>
                     </a:xfrm>
                     <a:prstGeom prst="rect">
                       <a:avLst/>
                     </a:prstGeom>
-                    <a:noFill/>
-                    <a:ln>
-                      <a:noFill/>
-                    </a:ln>
                   </pic:spPr>
                 </pic:pic>
               </a:graphicData>
@@ -196,25 +213,67 @@
     </w:p>
     <w:p>
       <w:r>
-        <w:t xml:space="preserve">With AccelStepper installed, open the SyringePump.ino file: </w:t>
-      </w:r>
-    </w:p>
-    <w:p>
-      <w:pPr>
-        <w:rPr>
-          <w:b/>
-        </w:rPr>
-      </w:pPr>
+        <w:t>Click “Upload” to compile and run the code on the syringe pump. Note that you may want to change the numbers pertaining to your specific syringe</w:t>
+      </w:r>
+      <w:r>
+        <w:t xml:space="preserve"> (SYRINGE_VOLUME_ML and SYRINGE_BARREL_LENGTH_MM)</w:t>
+      </w:r>
+      <w:r>
+        <w:t xml:space="preserve">. </w:t>
+      </w:r>
+    </w:p>
+    <w:p>
+      <w:r>
+        <w:t xml:space="preserve">You can also customize the code to change the speed, default bolus size, add </w:t>
+      </w:r>
+      <w:r>
+        <w:t xml:space="preserve">more </w:t>
+      </w:r>
+      <w:r>
+        <w:t>menu options</w:t>
+      </w:r>
+      <w:r>
+        <w:t xml:space="preserve">, </w:t>
+      </w:r>
+      <w:proofErr w:type="gramStart"/>
+      <w:r>
+        <w:t>add</w:t>
+      </w:r>
+      <w:proofErr w:type="gramEnd"/>
+      <w:r>
+        <w:t xml:space="preserve"> more commands</w:t>
+      </w:r>
+      <w:r>
+        <w:t xml:space="preserve"> – anything you like!</w:t>
+      </w:r>
+    </w:p>
+    <w:p/>
+    <w:p/>
+    <w:p/>
+    <w:p/>
+    <w:p/>
+    <w:p/>
+    <w:p/>
+    <w:p/>
+    <w:p>
+      <w:r>
+        <w:lastRenderedPageBreak/>
+        <w:t>You can s</w:t>
+      </w:r>
+      <w:r>
+        <w:t>end commands to the serial port directly from the Arduino IDE. Use Tools -&gt; Serial Monitor:</w:t>
+      </w:r>
+    </w:p>
+    <w:p>
       <w:r>
         <w:rPr>
           <w:noProof/>
         </w:rPr>
-        <w:lastRenderedPageBreak/>
         <w:drawing>
-          <wp:inline distT="0" distB="0" distL="0" distR="0" wp14:anchorId="15945C97" wp14:editId="77B0CC18">
-            <wp:extent cx="4419539" cy="4743450"/>
-            <wp:effectExtent l="0" t="0" r="635" b="0"/>
-            <wp:docPr id="2" name="Picture 2"/>
+          <wp:inline distT="0" distB="0" distL="0" distR="0" wp14:anchorId="7B7AFCEB" wp14:editId="5C10C366">
+            <wp:extent cx="3324225" cy="2876550"/>
+            <wp:effectExtent l="0" t="0" r="9525" b="0"/>
+            <wp:docPr id="3" name="Picture 3"/>
             <wp:cNvGraphicFramePr>
               <a:graphicFrameLocks xmlns:a="http://schemas.openxmlformats.org/drawingml/2006/main" noChangeAspect="1"/>
             </wp:cNvGraphicFramePr>
@@ -234,85 +293,6 @@
                   <pic:spPr>
                     <a:xfrm>
                       <a:off x="0" y="0"/>
-                      <a:ext cx="4424705" cy="4748994"/>
-                    </a:xfrm>
-                    <a:prstGeom prst="rect">
-                      <a:avLst/>
-                    </a:prstGeom>
-                  </pic:spPr>
-                </pic:pic>
-              </a:graphicData>
-            </a:graphic>
-          </wp:inline>
-        </w:drawing>
-      </w:r>
-    </w:p>
-    <w:p>
-      <w:r>
-        <w:t>Click “Upload” to compile and run the code on the syringe pump. Note that you may want to change the numbers pertaining to your specific syringe</w:t>
-      </w:r>
-      <w:r>
-        <w:t xml:space="preserve"> (SYRINGE_VOLUME_ML and SYRINGE_BARREL_LENGTH_MM)</w:t>
-      </w:r>
-      <w:r>
-        <w:t xml:space="preserve">. </w:t>
-      </w:r>
-    </w:p>
-    <w:p>
-      <w:r>
-        <w:t xml:space="preserve">You can also customize the code to change the speed, default bolus size, add </w:t>
-      </w:r>
-      <w:r>
-        <w:t xml:space="preserve">more </w:t>
-      </w:r>
-      <w:r>
-        <w:t>menu options</w:t>
-      </w:r>
-      <w:r>
-        <w:t>, add more commands</w:t>
-      </w:r>
-      <w:r>
-        <w:t xml:space="preserve"> – anything you like!</w:t>
-      </w:r>
-    </w:p>
-    <w:p>
-      <w:r>
-        <w:t>You can s</w:t>
-      </w:r>
-      <w:r>
-        <w:t>end commands to the serial port directly from the Arduino IDE. Use Tools -&gt; Serial Monitor:</w:t>
-      </w:r>
-    </w:p>
-    <w:p>
-      <w:r>
-        <w:rPr>
-          <w:noProof/>
-        </w:rPr>
-        <w:lastRenderedPageBreak/>
-        <w:drawing>
-          <wp:inline distT="0" distB="0" distL="0" distR="0" wp14:anchorId="7B7AFCEB" wp14:editId="5C10C366">
-            <wp:extent cx="3324225" cy="2876550"/>
-            <wp:effectExtent l="0" t="0" r="9525" b="0"/>
-            <wp:docPr id="3" name="Picture 3"/>
-            <wp:cNvGraphicFramePr>
-              <a:graphicFrameLocks xmlns:a="http://schemas.openxmlformats.org/drawingml/2006/main" noChangeAspect="1"/>
-            </wp:cNvGraphicFramePr>
-            <a:graphic xmlns:a="http://schemas.openxmlformats.org/drawingml/2006/main">
-              <a:graphicData uri="http://schemas.openxmlformats.org/drawingml/2006/picture">
-                <pic:pic xmlns:pic="http://schemas.openxmlformats.org/drawingml/2006/picture">
-                  <pic:nvPicPr>
-                    <pic:cNvPr id="1" name=""/>
-                    <pic:cNvPicPr/>
-                  </pic:nvPicPr>
-                  <pic:blipFill>
-                    <a:blip r:embed="rId9"/>
-                    <a:stretch>
-                      <a:fillRect/>
-                    </a:stretch>
-                  </pic:blipFill>
-                  <pic:spPr>
-                    <a:xfrm>
-                      <a:off x="0" y="0"/>
                       <a:ext cx="3324225" cy="2876550"/>
                     </a:xfrm>
                     <a:prstGeom prst="rect">
@@ -331,8 +311,13 @@
     </w:p>
     <w:p>
       <w:r>
-        <w:t>Change the baudrate</w:t>
-      </w:r>
+        <w:t xml:space="preserve">Change the </w:t>
+      </w:r>
+      <w:proofErr w:type="spellStart"/>
+      <w:r>
+        <w:t>baudrate</w:t>
+      </w:r>
+      <w:proofErr w:type="spellEnd"/>
       <w:r>
         <w:t xml:space="preserve"> to 57600</w:t>
       </w:r>
@@ -352,7 +337,15 @@
         <w:t>S</w:t>
       </w:r>
       <w:r>
-        <w:t xml:space="preserve">ending “-“ will reverse </w:t>
+        <w:t>ending “-</w:t>
+      </w:r>
+      <w:r>
+        <w:t>“</w:t>
+      </w:r>
+      <w:bookmarkStart w:id="0" w:name="_GoBack"/>
+      <w:bookmarkEnd w:id="0"/>
+      <w:r>
+        <w:t xml:space="preserve"> will reverse </w:t>
       </w:r>
       <w:r>
         <w:t xml:space="preserve">the pump </w:t>
@@ -392,7 +385,15 @@
     </w:p>
     <w:p>
       <w:r>
-        <w:t xml:space="preserve">This is a nice writeup about </w:t>
+        <w:t xml:space="preserve">This is a nice </w:t>
+      </w:r>
+      <w:proofErr w:type="spellStart"/>
+      <w:r>
+        <w:t>writeup</w:t>
+      </w:r>
+      <w:proofErr w:type="spellEnd"/>
+      <w:r>
+        <w:t xml:space="preserve"> about </w:t>
       </w:r>
       <w:r>
         <w:t>using the Big Easy Driver</w:t>
@@ -400,7 +401,7 @@
       <w:r>
         <w:t xml:space="preserve">: </w:t>
       </w:r>
-      <w:hyperlink r:id="rId10" w:history="1">
+      <w:hyperlink r:id="rId9" w:history="1">
         <w:r>
           <w:rPr>
             <w:rStyle w:val="Hyperlink"/>
@@ -439,9 +440,17 @@
     </w:p>
     <w:p>
       <w:r>
-        <w:t xml:space="preserve">Want to customize the project to fit your syringe? No problem! The 3D print files included can be opened using the free program OpenSCAD: </w:t>
-      </w:r>
-      <w:hyperlink r:id="rId11" w:history="1">
+        <w:t xml:space="preserve">Want to customize the project to fit your syringe? No problem! The 3D print files included can be opened using the free program </w:t>
+      </w:r>
+      <w:proofErr w:type="spellStart"/>
+      <w:r>
+        <w:t>OpenSCAD</w:t>
+      </w:r>
+      <w:proofErr w:type="spellEnd"/>
+      <w:r>
+        <w:t xml:space="preserve">: </w:t>
+      </w:r>
+      <w:hyperlink r:id="rId10" w:history="1">
         <w:r>
           <w:rPr>
             <w:rStyle w:val="Hyperlink"/>
@@ -479,7 +488,7 @@
                     <pic:cNvPicPr/>
                   </pic:nvPicPr>
                   <pic:blipFill>
-                    <a:blip r:embed="rId12"/>
+                    <a:blip r:embed="rId11"/>
                     <a:stretch>
                       <a:fillRect/>
                     </a:stretch>
@@ -501,10 +510,15 @@
       </w:r>
     </w:p>
     <w:p>
-      <w:r>
-        <w:t xml:space="preserve">OpenSCAD has fantastic documentation and is very fun to learn: </w:t>
-      </w:r>
-      <w:hyperlink r:id="rId13" w:history="1">
+      <w:proofErr w:type="spellStart"/>
+      <w:r>
+        <w:t>OpenSCAD</w:t>
+      </w:r>
+      <w:proofErr w:type="spellEnd"/>
+      <w:r>
+        <w:t xml:space="preserve"> has fantastic documentation and is very fun to learn: </w:t>
+      </w:r>
+      <w:hyperlink r:id="rId12" w:history="1">
         <w:r>
           <w:rPr>
             <w:rStyle w:val="Hyperlink"/>
@@ -515,7 +529,23 @@
     </w:p>
     <w:p>
       <w:r>
-        <w:t xml:space="preserve">When you are done making your model in OpenSCAD, use the “Export As STL” menu option to get a 3D printable file. </w:t>
+        <w:t xml:space="preserve">When you are done making your model in </w:t>
+      </w:r>
+      <w:proofErr w:type="spellStart"/>
+      <w:r>
+        <w:t>OpenSCAD</w:t>
+      </w:r>
+      <w:proofErr w:type="spellEnd"/>
+      <w:r>
+        <w:t xml:space="preserve">, use the “Export </w:t>
+      </w:r>
+      <w:proofErr w:type="gramStart"/>
+      <w:r>
+        <w:t>As</w:t>
+      </w:r>
+      <w:proofErr w:type="gramEnd"/>
+      <w:r>
+        <w:t xml:space="preserve"> STL” menu option to get a 3D printable file. </w:t>
       </w:r>
     </w:p>
     <w:p/>
@@ -572,7 +602,7 @@
                     </pic:cNvPicPr>
                   </pic:nvPicPr>
                   <pic:blipFill>
-                    <a:blip r:embed="rId14">
+                    <a:blip r:embed="rId13">
                       <a:extLst>
                         <a:ext uri="{28A0092B-C50C-407E-A947-70E740481C1C}">
                           <a14:useLocalDpi xmlns:a14="http://schemas.microsoft.com/office/drawing/2010/main" val="0"/>
@@ -614,13 +644,27 @@
         <w:t>g 12V directly into the Arduino</w:t>
       </w:r>
       <w:r>
-        <w:t>. This shows the SparkFun EasyDriver, but you can also use the Big Easy</w:t>
-      </w:r>
+        <w:t xml:space="preserve">. This shows the </w:t>
+      </w:r>
+      <w:proofErr w:type="spellStart"/>
+      <w:r>
+        <w:t>SparkFun</w:t>
+      </w:r>
+      <w:proofErr w:type="spellEnd"/>
       <w:r>
         <w:t xml:space="preserve"> </w:t>
       </w:r>
-      <w:bookmarkStart w:id="0" w:name="_GoBack"/>
-      <w:bookmarkEnd w:id="0"/>
+      <w:proofErr w:type="spellStart"/>
+      <w:r>
+        <w:t>EasyDriver</w:t>
+      </w:r>
+      <w:proofErr w:type="spellEnd"/>
+      <w:r>
+        <w:t>, but you can also use the Big Easy</w:t>
+      </w:r>
+      <w:r>
+        <w:t xml:space="preserve"> </w:t>
+      </w:r>
       <w:r>
         <w:t>Driver here</w:t>
       </w:r>
@@ -655,7 +699,7 @@
                     </pic:cNvPicPr>
                   </pic:nvPicPr>
                   <pic:blipFill>
-                    <a:blip r:embed="rId15">
+                    <a:blip r:embed="rId14">
                       <a:extLst>
                         <a:ext uri="{28A0092B-C50C-407E-A947-70E740481C1C}">
                           <a14:useLocalDpi xmlns:a14="http://schemas.microsoft.com/office/drawing/2010/main" val="0"/>

</xml_diff>